<commit_message>
Redo YAML headers, make docx and pdf for all chaps
Merged Entertainment Law, then went through and added subtitles
and headers for all chapters. Then made new docx and pdfs for all
chapters.
</commit_message>
<xml_diff>
--- a/Celebrity_Publicity/Celebrity_Publicity.docx
+++ b/Celebrity_Publicity/Celebrity_Publicity.docx
@@ -7,6 +7,32 @@
         <w:pStyle w:val="Title"/>
       </w:pPr>
       <w:r>
+        <w:t xml:space="preserve">The</w:t>
+      </w:r>
+      <w:r>
+        <w:t xml:space="preserve"> </w:t>
+      </w:r>
+      <w:r>
+        <w:t xml:space="preserve">Right</w:t>
+      </w:r>
+      <w:r>
+        <w:t xml:space="preserve"> </w:t>
+      </w:r>
+      <w:r>
+        <w:t xml:space="preserve">of</w:t>
+      </w:r>
+      <w:r>
+        <w:t xml:space="preserve"> </w:t>
+      </w:r>
+      <w:r>
+        <w:t xml:space="preserve">Publicity</w:t>
+      </w:r>
+    </w:p>
+    <w:p>
+      <w:pPr>
+        <w:pStyle w:val="Subtitle"/>
+      </w:pPr>
+      <w:r>
         <w:t xml:space="preserve">Law</w:t>
       </w:r>
       <w:r>
@@ -60,25 +86,13 @@
         <w:pStyle w:val="Abstract"/>
       </w:pPr>
       <w:r>
-        <w:t xml:space="preserve">The</w:t>
-      </w:r>
-      <w:r>
-        <w:t xml:space="preserve"> </w:t>
-      </w:r>
-      <w:r>
-        <w:t xml:space="preserve">Right</w:t>
-      </w:r>
-      <w:r>
-        <w:t xml:space="preserve"> </w:t>
-      </w:r>
-      <w:r>
-        <w:t xml:space="preserve">of</w:t>
-      </w:r>
-      <w:r>
-        <w:t xml:space="preserve"> </w:t>
-      </w:r>
-      <w:r>
-        <w:t xml:space="preserve">Publicity</w:t>
+        <w:t xml:space="preserve">Celebrity/Publicity</w:t>
+      </w:r>
+      <w:r>
+        <w:t xml:space="preserve"> </w:t>
+      </w:r>
+      <w:r>
+        <w:t xml:space="preserve">rights.</w:t>
       </w:r>
     </w:p>
     <w:p>
@@ -10186,7 +10200,7 @@
     </w:lvl>
   </w:abstractNum>
   <w:abstractNum w:abstractNumId="990">
-    <w:nsid w:val="2acbfdb5"/>
+    <w:nsid w:val="b3c7b5e3"/>
     <w:multiLevelType w:val="multilevel"/>
     <w:lvl w:ilvl="0">
       <w:numFmt w:val="bullet"/>
@@ -10267,7 +10281,7 @@
     </w:lvl>
   </w:abstractNum>
   <w:abstractNum w:abstractNumId="99411">
-    <w:nsid w:val="8c049149"/>
+    <w:nsid w:val="2bce6537"/>
     <w:multiLevelType w:val="multilevel"/>
     <w:lvl w:ilvl="0">
       <w:start w:val="1"/>
@@ -10355,7 +10369,7 @@
     </w:lvl>
   </w:abstractNum>
   <w:abstractNum w:abstractNumId="991">
-    <w:nsid w:val="d950dbfc"/>
+    <w:nsid w:val="3ad2b2fc"/>
     <w:multiLevelType w:val="multilevel"/>
     <w:lvl w:ilvl="0">
       <w:numFmt w:val="bullet"/>
@@ -10436,7 +10450,7 @@
     </w:lvl>
   </w:abstractNum>
   <w:abstractNum w:abstractNumId="99731">
-    <w:nsid w:val="9a23abdf"/>
+    <w:nsid w:val="ceac0e87"/>
     <w:multiLevelType w:val="multilevel"/>
     <w:lvl w:ilvl="0">
       <w:start w:val="1"/>

</xml_diff>